<commit_message>
Update Student Grading Management.docx
</commit_message>
<xml_diff>
--- a/Student Grading Management.docx
+++ b/Student Grading Management.docx
@@ -2747,6 +2747,7 @@
       </w:pPr>
       <w:r>
         <w:rPr>
+          <w:noProof/>
           <w:sz w:val="40"/>
           <w:szCs w:val="40"/>
         </w:rPr>
@@ -3376,6 +3377,7 @@
       </w:pPr>
       <w:r>
         <w:rPr>
+          <w:noProof/>
           <w:sz w:val="40"/>
           <w:szCs w:val="40"/>
         </w:rPr>
@@ -3871,6 +3873,7 @@
       </w:pPr>
       <w:r>
         <w:rPr>
+          <w:noProof/>
           <w:sz w:val="40"/>
           <w:szCs w:val="40"/>
         </w:rPr>
@@ -4302,6 +4305,7 @@
       </w:pPr>
       <w:r>
         <w:rPr>
+          <w:noProof/>
           <w:sz w:val="40"/>
           <w:szCs w:val="40"/>
         </w:rPr>
@@ -4851,6 +4855,7 @@
       </w:pPr>
       <w:r>
         <w:rPr>
+          <w:noProof/>
           <w:sz w:val="40"/>
           <w:szCs w:val="40"/>
         </w:rPr>
@@ -5307,6 +5312,7 @@
       </w:pPr>
       <w:r>
         <w:rPr>
+          <w:noProof/>
           <w:sz w:val="40"/>
           <w:szCs w:val="40"/>
         </w:rPr>
@@ -5767,6 +5773,7 @@
       </w:r>
       <w:r>
         <w:rPr>
+          <w:noProof/>
           <w:sz w:val="40"/>
           <w:szCs w:val="40"/>
         </w:rPr>
@@ -6376,6 +6383,7 @@
       </w:pPr>
       <w:r>
         <w:rPr>
+          <w:noProof/>
           <w:sz w:val="40"/>
           <w:szCs w:val="40"/>
         </w:rPr>
@@ -6815,6 +6823,7 @@
       </w:pPr>
       <w:r>
         <w:rPr>
+          <w:noProof/>
           <w:sz w:val="40"/>
           <w:szCs w:val="40"/>
         </w:rPr>
@@ -7339,6 +7348,7 @@
       </w:pPr>
       <w:r>
         <w:rPr>
+          <w:noProof/>
           <w:sz w:val="40"/>
           <w:szCs w:val="40"/>
         </w:rPr>
@@ -7883,6 +7893,7 @@
       </w:pPr>
       <w:r>
         <w:rPr>
+          <w:noProof/>
           <w:sz w:val="40"/>
           <w:szCs w:val="40"/>
         </w:rPr>
@@ -8001,8 +8012,6 @@
         </w:rPr>
         <w:t>1</w:t>
       </w:r>
-      <w:bookmarkStart w:id="0" w:name="_GoBack"/>
-      <w:bookmarkEnd w:id="0"/>
       <w:r>
         <w:rPr>
           <w:sz w:val="40"/>
@@ -8500,6 +8509,7 @@
       </w:pPr>
       <w:r>
         <w:rPr>
+          <w:noProof/>
           <w:sz w:val="40"/>
           <w:szCs w:val="40"/>
         </w:rPr>
@@ -9011,6 +9021,7 @@
       </w:pPr>
       <w:r>
         <w:rPr>
+          <w:noProof/>
           <w:sz w:val="40"/>
           <w:szCs w:val="40"/>
         </w:rPr>
@@ -12314,27 +12325,7 @@
           <w:sz w:val="32"/>
           <w:szCs w:val="32"/>
         </w:rPr>
-        <w:t xml:space="preserve">Query này cho ra một bảng gồm 3 </w:t>
-      </w:r>
-      <w:proofErr w:type="gramStart"/>
-      <w:r>
-        <w:rPr>
-          <w:rFonts w:ascii="Consolas" w:hAnsi="Consolas" w:cs="Consolas"/>
-          <w:color w:val="000000"/>
-          <w:sz w:val="32"/>
-          <w:szCs w:val="32"/>
-        </w:rPr>
-        <w:t>cột :</w:t>
-      </w:r>
-      <w:proofErr w:type="gramEnd"/>
-      <w:r>
-        <w:rPr>
-          <w:rFonts w:ascii="Consolas" w:hAnsi="Consolas" w:cs="Consolas"/>
-          <w:color w:val="000000"/>
-          <w:sz w:val="32"/>
-          <w:szCs w:val="32"/>
-        </w:rPr>
-        <w:t xml:space="preserve"> StudentID, Average và CourseID.</w:t>
+        <w:t>Query này cho ra một bảng gồm 3 cột : StudentID, Average và CourseID.</w:t>
       </w:r>
     </w:p>
     <w:p>
@@ -12466,19 +12457,8 @@
           <w:sz w:val="40"/>
           <w:szCs w:val="40"/>
         </w:rPr>
-        <w:t xml:space="preserve">4. Query dùng Group by và </w:t>
-      </w:r>
-      <w:proofErr w:type="gramStart"/>
-      <w:r>
-        <w:rPr>
-          <w:rFonts w:ascii="Consolas" w:hAnsi="Consolas" w:cs="Consolas"/>
-          <w:color w:val="000000"/>
-          <w:sz w:val="40"/>
-          <w:szCs w:val="40"/>
-        </w:rPr>
-        <w:t>Having</w:t>
-      </w:r>
-      <w:proofErr w:type="gramEnd"/>
+        <w:t>4. Query dùng Group by và Having</w:t>
+      </w:r>
     </w:p>
     <w:p>
       <w:pPr>
@@ -12493,7 +12473,6 @@
           <w:szCs w:val="19"/>
         </w:rPr>
       </w:pPr>
-      <w:proofErr w:type="gramStart"/>
       <w:r>
         <w:rPr>
           <w:rFonts w:ascii="Consolas" w:hAnsi="Consolas" w:cs="Consolas"/>
@@ -12503,7 +12482,6 @@
         </w:rPr>
         <w:t>select</w:t>
       </w:r>
-      <w:proofErr w:type="gramEnd"/>
       <w:r>
         <w:rPr>
           <w:rFonts w:ascii="Consolas" w:hAnsi="Consolas" w:cs="Consolas"/>
@@ -12721,7 +12699,6 @@
           <w:szCs w:val="19"/>
         </w:rPr>
       </w:pPr>
-      <w:proofErr w:type="gramStart"/>
       <w:r>
         <w:rPr>
           <w:rFonts w:ascii="Consolas" w:hAnsi="Consolas" w:cs="Consolas"/>
@@ -12731,7 +12708,6 @@
         </w:rPr>
         <w:t>from</w:t>
       </w:r>
-      <w:proofErr w:type="gramEnd"/>
       <w:r>
         <w:rPr>
           <w:rFonts w:ascii="Consolas" w:hAnsi="Consolas" w:cs="Consolas"/>
@@ -12919,7 +12895,6 @@
         <w:tab/>
         <w:t xml:space="preserve"> </w:t>
       </w:r>
-      <w:proofErr w:type="gramStart"/>
       <w:r>
         <w:rPr>
           <w:rFonts w:ascii="Consolas" w:hAnsi="Consolas" w:cs="Consolas"/>
@@ -12929,7 +12904,6 @@
         </w:rPr>
         <w:t>inner</w:t>
       </w:r>
-      <w:proofErr w:type="gramEnd"/>
       <w:r>
         <w:rPr>
           <w:rFonts w:ascii="Consolas" w:hAnsi="Consolas" w:cs="Consolas"/>
@@ -13066,7 +13040,6 @@
           <w:szCs w:val="19"/>
         </w:rPr>
       </w:pPr>
-      <w:proofErr w:type="gramStart"/>
       <w:r>
         <w:rPr>
           <w:rFonts w:ascii="Consolas" w:hAnsi="Consolas" w:cs="Consolas"/>
@@ -13076,7 +13049,6 @@
         </w:rPr>
         <w:t>group</w:t>
       </w:r>
-      <w:proofErr w:type="gramEnd"/>
       <w:r>
         <w:rPr>
           <w:rFonts w:ascii="Consolas" w:hAnsi="Consolas" w:cs="Consolas"/>
@@ -13168,7 +13140,6 @@
           <w:szCs w:val="19"/>
         </w:rPr>
       </w:pPr>
-      <w:proofErr w:type="gramStart"/>
       <w:r>
         <w:rPr>
           <w:rFonts w:ascii="Consolas" w:hAnsi="Consolas" w:cs="Consolas"/>
@@ -13178,7 +13149,6 @@
         </w:rPr>
         <w:t>having</w:t>
       </w:r>
-      <w:proofErr w:type="gramEnd"/>
       <w:r>
         <w:rPr>
           <w:rFonts w:ascii="Consolas" w:hAnsi="Consolas" w:cs="Consolas"/>
@@ -13261,27 +13231,7 @@
           <w:szCs w:val="32"/>
         </w:rPr>
         <w:lastRenderedPageBreak/>
-        <w:t xml:space="preserve">Query này cho ra một bảng gồm 3 </w:t>
-      </w:r>
-      <w:proofErr w:type="gramStart"/>
-      <w:r>
-        <w:rPr>
-          <w:rFonts w:ascii="Consolas" w:hAnsi="Consolas" w:cs="Consolas"/>
-          <w:color w:val="000000"/>
-          <w:sz w:val="32"/>
-          <w:szCs w:val="32"/>
-        </w:rPr>
-        <w:t>cột :</w:t>
-      </w:r>
-      <w:proofErr w:type="gramEnd"/>
-      <w:r>
-        <w:rPr>
-          <w:rFonts w:ascii="Consolas" w:hAnsi="Consolas" w:cs="Consolas"/>
-          <w:color w:val="000000"/>
-          <w:sz w:val="32"/>
-          <w:szCs w:val="32"/>
-        </w:rPr>
-        <w:t xml:space="preserve"> StudentID, Average và CourseID.</w:t>
+        <w:t>Query này cho ra một bảng gồm 3 cột : StudentID, Average và CourseID.</w:t>
       </w:r>
     </w:p>
     <w:p>
@@ -13499,7 +13449,6 @@
           <w:szCs w:val="19"/>
         </w:rPr>
       </w:pPr>
-      <w:proofErr w:type="gramStart"/>
       <w:r>
         <w:rPr>
           <w:rFonts w:ascii="Consolas" w:hAnsi="Consolas" w:cs="Consolas"/>
@@ -13509,7 +13458,6 @@
         </w:rPr>
         <w:t>select</w:t>
       </w:r>
-      <w:proofErr w:type="gramEnd"/>
       <w:r>
         <w:rPr>
           <w:rFonts w:ascii="Consolas" w:hAnsi="Consolas" w:cs="Consolas"/>
@@ -13569,7 +13517,6 @@
           <w:szCs w:val="19"/>
         </w:rPr>
       </w:pPr>
-      <w:proofErr w:type="gramStart"/>
       <w:r>
         <w:rPr>
           <w:rFonts w:ascii="Consolas" w:hAnsi="Consolas" w:cs="Consolas"/>
@@ -13588,7 +13535,6 @@
         </w:rPr>
         <w:t>(</w:t>
       </w:r>
-      <w:proofErr w:type="gramEnd"/>
     </w:p>
     <w:p>
       <w:pPr>
@@ -13657,7 +13603,6 @@
         </w:rPr>
         <w:t>'</w:t>
       </w:r>
-      <w:proofErr w:type="gramStart"/>
       <w:r>
         <w:rPr>
           <w:rFonts w:ascii="Consolas" w:hAnsi="Consolas" w:cs="Consolas"/>
@@ -13694,7 +13639,6 @@
         </w:rPr>
         <w:t>LectureLastName</w:t>
       </w:r>
-      <w:proofErr w:type="gramEnd"/>
       <w:r>
         <w:rPr>
           <w:rFonts w:ascii="Consolas" w:hAnsi="Consolas" w:cs="Consolas"/>
@@ -13781,7 +13725,6 @@
           <w:szCs w:val="19"/>
         </w:rPr>
       </w:pPr>
-      <w:proofErr w:type="gramStart"/>
       <w:r>
         <w:rPr>
           <w:rFonts w:ascii="Consolas" w:hAnsi="Consolas" w:cs="Consolas"/>
@@ -13816,17 +13759,7 @@
           <w:sz w:val="36"/>
           <w:szCs w:val="19"/>
         </w:rPr>
-        <w:t>Category</w:t>
-      </w:r>
-      <w:proofErr w:type="gramEnd"/>
-      <w:r>
-        <w:rPr>
-          <w:rFonts w:ascii="Consolas" w:hAnsi="Consolas" w:cs="Consolas"/>
-          <w:color w:val="000000"/>
-          <w:sz w:val="36"/>
-          <w:szCs w:val="19"/>
-        </w:rPr>
-        <w:t xml:space="preserve"> </w:t>
+        <w:t xml:space="preserve">Category </w:t>
       </w:r>
       <w:r>
         <w:rPr>
@@ -13892,7 +13825,6 @@
           <w:szCs w:val="19"/>
         </w:rPr>
       </w:pPr>
-      <w:proofErr w:type="gramStart"/>
       <w:r>
         <w:rPr>
           <w:rFonts w:ascii="Consolas" w:hAnsi="Consolas" w:cs="Consolas"/>
@@ -13902,7 +13834,6 @@
         </w:rPr>
         <w:t>from</w:t>
       </w:r>
-      <w:proofErr w:type="gramEnd"/>
     </w:p>
     <w:p>
       <w:pPr>
@@ -13962,7 +13893,6 @@
         </w:rPr>
         <w:t xml:space="preserve"> LectureFirstName</w:t>
       </w:r>
-      <w:proofErr w:type="gramStart"/>
       <w:r>
         <w:rPr>
           <w:rFonts w:ascii="Consolas" w:hAnsi="Consolas" w:cs="Consolas"/>
@@ -13979,17 +13909,7 @@
           <w:sz w:val="36"/>
           <w:szCs w:val="19"/>
         </w:rPr>
-        <w:t>LectureLastName</w:t>
-      </w:r>
-      <w:proofErr w:type="gramEnd"/>
-      <w:r>
-        <w:rPr>
-          <w:rFonts w:ascii="Consolas" w:hAnsi="Consolas" w:cs="Consolas"/>
-          <w:color w:val="000000"/>
-          <w:sz w:val="36"/>
-          <w:szCs w:val="19"/>
-        </w:rPr>
-        <w:t xml:space="preserve"> </w:t>
+        <w:t xml:space="preserve">LectureLastName </w:t>
       </w:r>
       <w:r>
         <w:rPr>
@@ -14059,7 +13979,6 @@
           <w:szCs w:val="19"/>
         </w:rPr>
       </w:pPr>
-      <w:proofErr w:type="gramStart"/>
       <w:r>
         <w:rPr>
           <w:rFonts w:ascii="Consolas" w:hAnsi="Consolas" w:cs="Consolas"/>
@@ -14069,7 +13988,6 @@
         </w:rPr>
         <w:t>inner</w:t>
       </w:r>
-      <w:proofErr w:type="gramEnd"/>
       <w:r>
         <w:rPr>
           <w:rFonts w:ascii="Consolas" w:hAnsi="Consolas" w:cs="Consolas"/>
@@ -14111,7 +14029,6 @@
           <w:szCs w:val="19"/>
         </w:rPr>
       </w:pPr>
-      <w:proofErr w:type="gramStart"/>
       <w:r>
         <w:rPr>
           <w:rFonts w:ascii="Consolas" w:hAnsi="Consolas" w:cs="Consolas"/>
@@ -14121,7 +14038,6 @@
         </w:rPr>
         <w:t>on</w:t>
       </w:r>
-      <w:proofErr w:type="gramEnd"/>
       <w:r>
         <w:rPr>
           <w:rFonts w:ascii="Consolas" w:hAnsi="Consolas" w:cs="Consolas"/>
@@ -14213,7 +14129,6 @@
           <w:szCs w:val="19"/>
         </w:rPr>
       </w:pPr>
-      <w:proofErr w:type="gramStart"/>
       <w:r>
         <w:rPr>
           <w:rFonts w:ascii="Consolas" w:hAnsi="Consolas" w:cs="Consolas"/>
@@ -14224,7 +14139,6 @@
         <w:lastRenderedPageBreak/>
         <w:t>inner</w:t>
       </w:r>
-      <w:proofErr w:type="gramEnd"/>
       <w:r>
         <w:rPr>
           <w:rFonts w:ascii="Consolas" w:hAnsi="Consolas" w:cs="Consolas"/>
@@ -14266,7 +14180,6 @@
           <w:szCs w:val="19"/>
         </w:rPr>
       </w:pPr>
-      <w:proofErr w:type="gramStart"/>
       <w:r>
         <w:rPr>
           <w:rFonts w:ascii="Consolas" w:hAnsi="Consolas" w:cs="Consolas"/>
@@ -14276,7 +14189,6 @@
         </w:rPr>
         <w:t>on</w:t>
       </w:r>
-      <w:proofErr w:type="gramEnd"/>
       <w:r>
         <w:rPr>
           <w:rFonts w:ascii="Consolas" w:hAnsi="Consolas" w:cs="Consolas"/>
@@ -14368,7 +14280,6 @@
           <w:szCs w:val="19"/>
         </w:rPr>
       </w:pPr>
-      <w:proofErr w:type="gramStart"/>
       <w:r>
         <w:rPr>
           <w:rFonts w:ascii="Consolas" w:hAnsi="Consolas" w:cs="Consolas"/>
@@ -14378,7 +14289,6 @@
         </w:rPr>
         <w:t>inner</w:t>
       </w:r>
-      <w:proofErr w:type="gramEnd"/>
       <w:r>
         <w:rPr>
           <w:rFonts w:ascii="Consolas" w:hAnsi="Consolas" w:cs="Consolas"/>
@@ -14537,7 +14447,6 @@
           <w:szCs w:val="19"/>
         </w:rPr>
       </w:pPr>
-      <w:proofErr w:type="gramStart"/>
       <w:r>
         <w:rPr>
           <w:rFonts w:ascii="Consolas" w:hAnsi="Consolas" w:cs="Consolas"/>
@@ -14547,7 +14456,6 @@
         </w:rPr>
         <w:t>on</w:t>
       </w:r>
-      <w:proofErr w:type="gramEnd"/>
       <w:r>
         <w:rPr>
           <w:rFonts w:ascii="Consolas" w:hAnsi="Consolas" w:cs="Consolas"/>
@@ -14639,7 +14547,6 @@
           <w:szCs w:val="19"/>
         </w:rPr>
       </w:pPr>
-      <w:proofErr w:type="gramStart"/>
       <w:r>
         <w:rPr>
           <w:rFonts w:ascii="Consolas" w:hAnsi="Consolas" w:cs="Consolas"/>
@@ -14649,7 +14556,6 @@
         </w:rPr>
         <w:t>inner</w:t>
       </w:r>
-      <w:proofErr w:type="gramEnd"/>
       <w:r>
         <w:rPr>
           <w:rFonts w:ascii="Consolas" w:hAnsi="Consolas" w:cs="Consolas"/>
@@ -14691,7 +14597,6 @@
           <w:szCs w:val="19"/>
         </w:rPr>
       </w:pPr>
-      <w:proofErr w:type="gramStart"/>
       <w:r>
         <w:rPr>
           <w:rFonts w:ascii="Consolas" w:hAnsi="Consolas" w:cs="Consolas"/>
@@ -14701,7 +14606,6 @@
         </w:rPr>
         <w:t>on</w:t>
       </w:r>
-      <w:proofErr w:type="gramEnd"/>
       <w:r>
         <w:rPr>
           <w:rFonts w:ascii="Consolas" w:hAnsi="Consolas" w:cs="Consolas"/>
@@ -14793,7 +14697,6 @@
           <w:szCs w:val="19"/>
         </w:rPr>
       </w:pPr>
-      <w:proofErr w:type="gramStart"/>
       <w:r>
         <w:rPr>
           <w:rFonts w:ascii="Consolas" w:hAnsi="Consolas" w:cs="Consolas"/>
@@ -14803,7 +14706,6 @@
         </w:rPr>
         <w:t>inner</w:t>
       </w:r>
-      <w:proofErr w:type="gramEnd"/>
       <w:r>
         <w:rPr>
           <w:rFonts w:ascii="Consolas" w:hAnsi="Consolas" w:cs="Consolas"/>
@@ -14926,7 +14828,6 @@
           <w:szCs w:val="19"/>
         </w:rPr>
       </w:pPr>
-      <w:proofErr w:type="gramStart"/>
       <w:r>
         <w:rPr>
           <w:rFonts w:ascii="Consolas" w:hAnsi="Consolas" w:cs="Consolas"/>
@@ -14936,7 +14837,6 @@
         </w:rPr>
         <w:t>on</w:t>
       </w:r>
-      <w:proofErr w:type="gramEnd"/>
       <w:r>
         <w:rPr>
           <w:rFonts w:ascii="Consolas" w:hAnsi="Consolas" w:cs="Consolas"/>
@@ -15028,7 +14928,6 @@
           <w:szCs w:val="19"/>
         </w:rPr>
       </w:pPr>
-      <w:proofErr w:type="gramStart"/>
       <w:r>
         <w:rPr>
           <w:rFonts w:ascii="Consolas" w:hAnsi="Consolas" w:cs="Consolas"/>
@@ -15038,7 +14937,6 @@
         </w:rPr>
         <w:t>order</w:t>
       </w:r>
-      <w:proofErr w:type="gramEnd"/>
       <w:r>
         <w:rPr>
           <w:rFonts w:ascii="Consolas" w:hAnsi="Consolas" w:cs="Consolas"/>
@@ -15535,7 +15433,6 @@
           <w:szCs w:val="19"/>
         </w:rPr>
       </w:pPr>
-      <w:proofErr w:type="gramStart"/>
       <w:r>
         <w:rPr>
           <w:rFonts w:ascii="Consolas" w:hAnsi="Consolas" w:cs="Consolas"/>
@@ -15545,7 +15442,6 @@
         </w:rPr>
         <w:t>select</w:t>
       </w:r>
-      <w:proofErr w:type="gramEnd"/>
       <w:r>
         <w:rPr>
           <w:rFonts w:ascii="Consolas" w:hAnsi="Consolas" w:cs="Consolas"/>
@@ -15776,7 +15672,6 @@
           <w:szCs w:val="19"/>
         </w:rPr>
       </w:pPr>
-      <w:proofErr w:type="gramStart"/>
       <w:r>
         <w:rPr>
           <w:rFonts w:ascii="Consolas" w:hAnsi="Consolas" w:cs="Consolas"/>
@@ -15811,17 +15706,7 @@
           <w:sz w:val="36"/>
           <w:szCs w:val="19"/>
         </w:rPr>
-        <w:t>Category</w:t>
-      </w:r>
-      <w:proofErr w:type="gramEnd"/>
-      <w:r>
-        <w:rPr>
-          <w:rFonts w:ascii="Consolas" w:hAnsi="Consolas" w:cs="Consolas"/>
-          <w:color w:val="000000"/>
-          <w:sz w:val="36"/>
-          <w:szCs w:val="19"/>
-        </w:rPr>
-        <w:t xml:space="preserve"> </w:t>
+        <w:t xml:space="preserve">Category </w:t>
       </w:r>
       <w:r>
         <w:rPr>
@@ -15873,7 +15758,6 @@
           <w:szCs w:val="19"/>
         </w:rPr>
       </w:pPr>
-      <w:proofErr w:type="gramStart"/>
       <w:r>
         <w:rPr>
           <w:rFonts w:ascii="Consolas" w:hAnsi="Consolas" w:cs="Consolas"/>
@@ -15883,7 +15767,6 @@
         </w:rPr>
         <w:t>from</w:t>
       </w:r>
-      <w:proofErr w:type="gramEnd"/>
     </w:p>
     <w:p>
       <w:pPr>
@@ -15943,7 +15826,6 @@
         </w:rPr>
         <w:t xml:space="preserve"> LectureFirstName</w:t>
       </w:r>
-      <w:proofErr w:type="gramStart"/>
       <w:r>
         <w:rPr>
           <w:rFonts w:ascii="Consolas" w:hAnsi="Consolas" w:cs="Consolas"/>
@@ -15960,17 +15842,7 @@
           <w:sz w:val="36"/>
           <w:szCs w:val="19"/>
         </w:rPr>
-        <w:t>LectureLastName</w:t>
-      </w:r>
-      <w:proofErr w:type="gramEnd"/>
-      <w:r>
-        <w:rPr>
-          <w:rFonts w:ascii="Consolas" w:hAnsi="Consolas" w:cs="Consolas"/>
-          <w:color w:val="000000"/>
-          <w:sz w:val="36"/>
-          <w:szCs w:val="19"/>
-        </w:rPr>
-        <w:t xml:space="preserve"> </w:t>
+        <w:t xml:space="preserve">LectureLastName </w:t>
       </w:r>
       <w:r>
         <w:rPr>
@@ -16040,7 +15912,6 @@
           <w:szCs w:val="19"/>
         </w:rPr>
       </w:pPr>
-      <w:proofErr w:type="gramStart"/>
       <w:r>
         <w:rPr>
           <w:rFonts w:ascii="Consolas" w:hAnsi="Consolas" w:cs="Consolas"/>
@@ -16050,7 +15921,6 @@
         </w:rPr>
         <w:t>inner</w:t>
       </w:r>
-      <w:proofErr w:type="gramEnd"/>
       <w:r>
         <w:rPr>
           <w:rFonts w:ascii="Consolas" w:hAnsi="Consolas" w:cs="Consolas"/>
@@ -16092,7 +15962,6 @@
           <w:szCs w:val="19"/>
         </w:rPr>
       </w:pPr>
-      <w:proofErr w:type="gramStart"/>
       <w:r>
         <w:rPr>
           <w:rFonts w:ascii="Consolas" w:hAnsi="Consolas" w:cs="Consolas"/>
@@ -16102,7 +15971,6 @@
         </w:rPr>
         <w:t>on</w:t>
       </w:r>
-      <w:proofErr w:type="gramEnd"/>
       <w:r>
         <w:rPr>
           <w:rFonts w:ascii="Consolas" w:hAnsi="Consolas" w:cs="Consolas"/>
@@ -16194,7 +16062,6 @@
           <w:szCs w:val="19"/>
         </w:rPr>
       </w:pPr>
-      <w:proofErr w:type="gramStart"/>
       <w:r>
         <w:rPr>
           <w:rFonts w:ascii="Consolas" w:hAnsi="Consolas" w:cs="Consolas"/>
@@ -16204,7 +16071,6 @@
         </w:rPr>
         <w:t>inner</w:t>
       </w:r>
-      <w:proofErr w:type="gramEnd"/>
       <w:r>
         <w:rPr>
           <w:rFonts w:ascii="Consolas" w:hAnsi="Consolas" w:cs="Consolas"/>
@@ -16246,7 +16112,6 @@
           <w:szCs w:val="19"/>
         </w:rPr>
       </w:pPr>
-      <w:proofErr w:type="gramStart"/>
       <w:r>
         <w:rPr>
           <w:rFonts w:ascii="Consolas" w:hAnsi="Consolas" w:cs="Consolas"/>
@@ -16257,7 +16122,6 @@
         <w:lastRenderedPageBreak/>
         <w:t>on</w:t>
       </w:r>
-      <w:proofErr w:type="gramEnd"/>
       <w:r>
         <w:rPr>
           <w:rFonts w:ascii="Consolas" w:hAnsi="Consolas" w:cs="Consolas"/>
@@ -16349,7 +16213,6 @@
           <w:szCs w:val="19"/>
         </w:rPr>
       </w:pPr>
-      <w:proofErr w:type="gramStart"/>
       <w:r>
         <w:rPr>
           <w:rFonts w:ascii="Consolas" w:hAnsi="Consolas" w:cs="Consolas"/>
@@ -16359,7 +16222,6 @@
         </w:rPr>
         <w:t>inner</w:t>
       </w:r>
-      <w:proofErr w:type="gramEnd"/>
       <w:r>
         <w:rPr>
           <w:rFonts w:ascii="Consolas" w:hAnsi="Consolas" w:cs="Consolas"/>
@@ -16518,7 +16380,6 @@
           <w:szCs w:val="19"/>
         </w:rPr>
       </w:pPr>
-      <w:proofErr w:type="gramStart"/>
       <w:r>
         <w:rPr>
           <w:rFonts w:ascii="Consolas" w:hAnsi="Consolas" w:cs="Consolas"/>
@@ -16528,7 +16389,6 @@
         </w:rPr>
         <w:t>on</w:t>
       </w:r>
-      <w:proofErr w:type="gramEnd"/>
       <w:r>
         <w:rPr>
           <w:rFonts w:ascii="Consolas" w:hAnsi="Consolas" w:cs="Consolas"/>
@@ -16620,7 +16480,6 @@
           <w:szCs w:val="19"/>
         </w:rPr>
       </w:pPr>
-      <w:proofErr w:type="gramStart"/>
       <w:r>
         <w:rPr>
           <w:rFonts w:ascii="Consolas" w:hAnsi="Consolas" w:cs="Consolas"/>
@@ -16630,7 +16489,6 @@
         </w:rPr>
         <w:t>inner</w:t>
       </w:r>
-      <w:proofErr w:type="gramEnd"/>
       <w:r>
         <w:rPr>
           <w:rFonts w:ascii="Consolas" w:hAnsi="Consolas" w:cs="Consolas"/>
@@ -16672,7 +16530,6 @@
           <w:szCs w:val="19"/>
         </w:rPr>
       </w:pPr>
-      <w:proofErr w:type="gramStart"/>
       <w:r>
         <w:rPr>
           <w:rFonts w:ascii="Consolas" w:hAnsi="Consolas" w:cs="Consolas"/>
@@ -16682,7 +16539,6 @@
         </w:rPr>
         <w:t>on</w:t>
       </w:r>
-      <w:proofErr w:type="gramEnd"/>
       <w:r>
         <w:rPr>
           <w:rFonts w:ascii="Consolas" w:hAnsi="Consolas" w:cs="Consolas"/>
@@ -16774,7 +16630,6 @@
           <w:szCs w:val="19"/>
         </w:rPr>
       </w:pPr>
-      <w:proofErr w:type="gramStart"/>
       <w:r>
         <w:rPr>
           <w:rFonts w:ascii="Consolas" w:hAnsi="Consolas" w:cs="Consolas"/>
@@ -16784,7 +16639,6 @@
         </w:rPr>
         <w:t>inner</w:t>
       </w:r>
-      <w:proofErr w:type="gramEnd"/>
       <w:r>
         <w:rPr>
           <w:rFonts w:ascii="Consolas" w:hAnsi="Consolas" w:cs="Consolas"/>
@@ -16907,7 +16761,6 @@
           <w:szCs w:val="19"/>
         </w:rPr>
       </w:pPr>
-      <w:proofErr w:type="gramStart"/>
       <w:r>
         <w:rPr>
           <w:rFonts w:ascii="Consolas" w:hAnsi="Consolas" w:cs="Consolas"/>
@@ -16917,7 +16770,6 @@
         </w:rPr>
         <w:t>on</w:t>
       </w:r>
-      <w:proofErr w:type="gramEnd"/>
       <w:r>
         <w:rPr>
           <w:rFonts w:ascii="Consolas" w:hAnsi="Consolas" w:cs="Consolas"/>
@@ -17545,7 +17397,6 @@
           <w:szCs w:val="19"/>
         </w:rPr>
       </w:pPr>
-      <w:proofErr w:type="gramStart"/>
       <w:r>
         <w:rPr>
           <w:rFonts w:ascii="Consolas" w:hAnsi="Consolas" w:cs="Consolas"/>
@@ -17556,7 +17407,6 @@
         <w:lastRenderedPageBreak/>
         <w:t>select</w:t>
       </w:r>
-      <w:proofErr w:type="gramEnd"/>
       <w:r>
         <w:rPr>
           <w:rFonts w:ascii="Consolas" w:hAnsi="Consolas" w:cs="Consolas"/>
@@ -17615,7 +17465,6 @@
           <w:szCs w:val="19"/>
         </w:rPr>
       </w:pPr>
-      <w:proofErr w:type="gramStart"/>
       <w:r>
         <w:rPr>
           <w:rFonts w:ascii="Consolas" w:hAnsi="Consolas" w:cs="Consolas"/>
@@ -17632,17 +17481,7 @@
           <w:sz w:val="40"/>
           <w:szCs w:val="19"/>
         </w:rPr>
-        <w:t xml:space="preserve">  MajorID</w:t>
-      </w:r>
-      <w:proofErr w:type="gramEnd"/>
-      <w:r>
-        <w:rPr>
-          <w:rFonts w:ascii="Consolas" w:hAnsi="Consolas" w:cs="Consolas"/>
-          <w:color w:val="000000"/>
-          <w:sz w:val="40"/>
-          <w:szCs w:val="19"/>
-        </w:rPr>
-        <w:t xml:space="preserve"> </w:t>
+        <w:t xml:space="preserve">  MajorID </w:t>
       </w:r>
       <w:r>
         <w:rPr>
@@ -17847,7 +17686,6 @@
       <w:r>
         <w:t xml:space="preserve"> </w:t>
       </w:r>
-      <w:proofErr w:type="gramStart"/>
       <w:r>
         <w:rPr>
           <w:rFonts w:ascii="Consolas" w:hAnsi="Consolas" w:cs="Consolas"/>
@@ -17857,7 +17695,6 @@
         </w:rPr>
         <w:t>HomeTownID</w:t>
       </w:r>
-      <w:proofErr w:type="gramEnd"/>
     </w:p>
     <w:p>
       <w:pPr>
@@ -17970,7 +17807,6 @@
           <w:szCs w:val="19"/>
         </w:rPr>
       </w:pPr>
-      <w:proofErr w:type="gramStart"/>
       <w:r>
         <w:rPr>
           <w:rFonts w:ascii="Consolas" w:hAnsi="Consolas" w:cs="Consolas"/>
@@ -17980,7 +17816,6 @@
         </w:rPr>
         <w:t>select</w:t>
       </w:r>
-      <w:proofErr w:type="gramEnd"/>
       <w:r>
         <w:rPr>
           <w:rFonts w:ascii="Consolas" w:hAnsi="Consolas" w:cs="Consolas"/>
@@ -18040,7 +17875,6 @@
           <w:szCs w:val="19"/>
         </w:rPr>
       </w:pPr>
-      <w:proofErr w:type="gramStart"/>
       <w:r>
         <w:rPr>
           <w:rFonts w:ascii="Consolas" w:hAnsi="Consolas" w:cs="Consolas"/>
@@ -18050,7 +17884,6 @@
         </w:rPr>
         <w:t>except</w:t>
       </w:r>
-      <w:proofErr w:type="gramEnd"/>
     </w:p>
     <w:p>
       <w:pPr>
@@ -18065,7 +17898,6 @@
           <w:szCs w:val="19"/>
         </w:rPr>
       </w:pPr>
-      <w:proofErr w:type="gramStart"/>
       <w:r>
         <w:rPr>
           <w:rFonts w:ascii="Consolas" w:hAnsi="Consolas" w:cs="Consolas"/>
@@ -18075,7 +17907,6 @@
         </w:rPr>
         <w:t>select</w:t>
       </w:r>
-      <w:proofErr w:type="gramEnd"/>
       <w:r>
         <w:rPr>
           <w:rFonts w:ascii="Consolas" w:hAnsi="Consolas" w:cs="Consolas"/>
@@ -18225,7 +18056,6 @@
           <w:szCs w:val="19"/>
         </w:rPr>
       </w:pPr>
-      <w:proofErr w:type="gramStart"/>
       <w:r>
         <w:rPr>
           <w:rFonts w:ascii="Consolas" w:hAnsi="Consolas" w:cs="Consolas"/>
@@ -18235,7 +18065,6 @@
         </w:rPr>
         <w:t>from</w:t>
       </w:r>
-      <w:proofErr w:type="gramEnd"/>
       <w:r>
         <w:rPr>
           <w:rFonts w:ascii="Consolas" w:hAnsi="Consolas" w:cs="Consolas"/>
@@ -18474,7 +18303,6 @@
         </w:rPr>
         <w:t xml:space="preserve"> </w:t>
       </w:r>
-      <w:proofErr w:type="gramStart"/>
       <w:r>
         <w:rPr>
           <w:rFonts w:ascii="Consolas" w:hAnsi="Consolas" w:cs="Consolas"/>
@@ -18485,7 +18313,6 @@
         </w:rPr>
         <w:t>Leader</w:t>
       </w:r>
-      <w:proofErr w:type="gramEnd"/>
     </w:p>
     <w:p>
       <w:pPr>
@@ -18770,7 +18597,704 @@
         <w:rPr>
           <w:rFonts w:ascii="Consolas" w:hAnsi="Consolas" w:cs="Consolas"/>
           <w:color w:val="000000"/>
-          <w:sz w:val="36"/>
+          <w:sz w:val="32"/>
+          <w:szCs w:val="19"/>
+        </w:rPr>
+      </w:pPr>
+    </w:p>
+    <w:p>
+      <w:pPr>
+        <w:autoSpaceDE w:val="0"/>
+        <w:autoSpaceDN w:val="0"/>
+        <w:adjustRightInd w:val="0"/>
+        <w:spacing w:after="0" w:line="240" w:lineRule="auto"/>
+        <w:rPr>
+          <w:rFonts w:ascii="Consolas" w:hAnsi="Consolas" w:cs="Consolas"/>
+          <w:color w:val="000000"/>
+          <w:sz w:val="32"/>
+          <w:szCs w:val="19"/>
+        </w:rPr>
+      </w:pPr>
+    </w:p>
+    <w:p>
+      <w:pPr>
+        <w:autoSpaceDE w:val="0"/>
+        <w:autoSpaceDN w:val="0"/>
+        <w:adjustRightInd w:val="0"/>
+        <w:spacing w:after="0" w:line="240" w:lineRule="auto"/>
+        <w:rPr>
+          <w:b/>
+          <w:sz w:val="40"/>
+          <w:szCs w:val="36"/>
+        </w:rPr>
+      </w:pPr>
+      <w:r>
+        <w:rPr>
+          <w:rFonts w:ascii="Consolas" w:hAnsi="Consolas" w:cs="Consolas"/>
+          <w:b/>
+          <w:color w:val="000000"/>
+          <w:sz w:val="40"/>
+          <w:szCs w:val="36"/>
+        </w:rPr>
+        <w:t>9</w:t>
+      </w:r>
+      <w:r>
+        <w:rPr>
+          <w:rFonts w:ascii="Consolas" w:hAnsi="Consolas" w:cs="Consolas"/>
+          <w:b/>
+          <w:color w:val="000000"/>
+          <w:sz w:val="40"/>
+          <w:szCs w:val="36"/>
+        </w:rPr>
+        <w:t xml:space="preserve">. </w:t>
+      </w:r>
+      <w:r>
+        <w:rPr>
+          <w:b/>
+          <w:sz w:val="40"/>
+          <w:szCs w:val="36"/>
+        </w:rPr>
+        <w:t>Query sử dụng</w:t>
+      </w:r>
+      <w:r>
+        <w:rPr>
+          <w:b/>
+          <w:sz w:val="40"/>
+          <w:szCs w:val="36"/>
+        </w:rPr>
+        <w:t xml:space="preserve"> stored proceduce</w:t>
+      </w:r>
+    </w:p>
+    <w:p>
+      <w:pPr>
+        <w:autoSpaceDE w:val="0"/>
+        <w:autoSpaceDN w:val="0"/>
+        <w:adjustRightInd w:val="0"/>
+        <w:spacing w:after="0" w:line="240" w:lineRule="auto"/>
+        <w:rPr>
+          <w:rFonts w:ascii="Consolas" w:hAnsi="Consolas" w:cs="Consolas"/>
+          <w:color w:val="000000"/>
+          <w:sz w:val="36"/>
+          <w:szCs w:val="19"/>
+        </w:rPr>
+      </w:pPr>
+      <w:proofErr w:type="gramStart"/>
+      <w:r>
+        <w:rPr>
+          <w:rFonts w:ascii="Consolas" w:hAnsi="Consolas" w:cs="Consolas"/>
+          <w:color w:val="0000FF"/>
+          <w:sz w:val="36"/>
+          <w:szCs w:val="19"/>
+        </w:rPr>
+        <w:t>GO</w:t>
+      </w:r>
+      <w:proofErr w:type="gramEnd"/>
+    </w:p>
+    <w:p>
+      <w:pPr>
+        <w:autoSpaceDE w:val="0"/>
+        <w:autoSpaceDN w:val="0"/>
+        <w:adjustRightInd w:val="0"/>
+        <w:spacing w:after="0" w:line="240" w:lineRule="auto"/>
+        <w:rPr>
+          <w:rFonts w:ascii="Consolas" w:hAnsi="Consolas" w:cs="Consolas"/>
+          <w:color w:val="000000"/>
+          <w:sz w:val="36"/>
+          <w:szCs w:val="19"/>
+        </w:rPr>
+      </w:pPr>
+      <w:r>
+        <w:rPr>
+          <w:rFonts w:ascii="Consolas" w:hAnsi="Consolas" w:cs="Consolas"/>
+          <w:color w:val="000000"/>
+          <w:sz w:val="36"/>
+          <w:szCs w:val="19"/>
+        </w:rPr>
+        <w:tab/>
+      </w:r>
+      <w:r>
+        <w:rPr>
+          <w:rFonts w:ascii="Consolas" w:hAnsi="Consolas" w:cs="Consolas"/>
+          <w:color w:val="0000FF"/>
+          <w:sz w:val="36"/>
+          <w:szCs w:val="19"/>
+        </w:rPr>
+        <w:t>CREATE</w:t>
+      </w:r>
+      <w:r>
+        <w:rPr>
+          <w:rFonts w:ascii="Consolas" w:hAnsi="Consolas" w:cs="Consolas"/>
+          <w:color w:val="000000"/>
+          <w:sz w:val="36"/>
+          <w:szCs w:val="19"/>
+        </w:rPr>
+        <w:t xml:space="preserve"> </w:t>
+      </w:r>
+      <w:r>
+        <w:rPr>
+          <w:rFonts w:ascii="Consolas" w:hAnsi="Consolas" w:cs="Consolas"/>
+          <w:color w:val="0000FF"/>
+          <w:sz w:val="36"/>
+          <w:szCs w:val="19"/>
+        </w:rPr>
+        <w:t>PROC</w:t>
+      </w:r>
+      <w:r>
+        <w:rPr>
+          <w:rFonts w:ascii="Consolas" w:hAnsi="Consolas" w:cs="Consolas"/>
+          <w:color w:val="000000"/>
+          <w:sz w:val="36"/>
+          <w:szCs w:val="19"/>
+        </w:rPr>
+        <w:t xml:space="preserve"> Count_Std_in_Group</w:t>
+      </w:r>
+    </w:p>
+    <w:p>
+      <w:pPr>
+        <w:autoSpaceDE w:val="0"/>
+        <w:autoSpaceDN w:val="0"/>
+        <w:adjustRightInd w:val="0"/>
+        <w:spacing w:after="0" w:line="240" w:lineRule="auto"/>
+        <w:rPr>
+          <w:rFonts w:ascii="Consolas" w:hAnsi="Consolas" w:cs="Consolas"/>
+          <w:color w:val="000000"/>
+          <w:sz w:val="36"/>
+          <w:szCs w:val="19"/>
+        </w:rPr>
+      </w:pPr>
+      <w:r>
+        <w:rPr>
+          <w:rFonts w:ascii="Consolas" w:hAnsi="Consolas" w:cs="Consolas"/>
+          <w:color w:val="000000"/>
+          <w:sz w:val="36"/>
+          <w:szCs w:val="19"/>
+        </w:rPr>
+        <w:tab/>
+        <w:t xml:space="preserve">@Group </w:t>
+      </w:r>
+      <w:proofErr w:type="gramStart"/>
+      <w:r>
+        <w:rPr>
+          <w:rFonts w:ascii="Consolas" w:hAnsi="Consolas" w:cs="Consolas"/>
+          <w:color w:val="0000FF"/>
+          <w:sz w:val="36"/>
+          <w:szCs w:val="19"/>
+        </w:rPr>
+        <w:t>VARCHAR</w:t>
+      </w:r>
+      <w:r>
+        <w:rPr>
+          <w:rFonts w:ascii="Consolas" w:hAnsi="Consolas" w:cs="Consolas"/>
+          <w:color w:val="808080"/>
+          <w:sz w:val="36"/>
+          <w:szCs w:val="19"/>
+        </w:rPr>
+        <w:t>(</w:t>
+      </w:r>
+      <w:proofErr w:type="gramEnd"/>
+      <w:r>
+        <w:rPr>
+          <w:rFonts w:ascii="Consolas" w:hAnsi="Consolas" w:cs="Consolas"/>
+          <w:color w:val="000000"/>
+          <w:sz w:val="36"/>
+          <w:szCs w:val="19"/>
+        </w:rPr>
+        <w:t>55</w:t>
+      </w:r>
+      <w:r>
+        <w:rPr>
+          <w:rFonts w:ascii="Consolas" w:hAnsi="Consolas" w:cs="Consolas"/>
+          <w:color w:val="808080"/>
+          <w:sz w:val="36"/>
+          <w:szCs w:val="19"/>
+        </w:rPr>
+        <w:t>)</w:t>
+      </w:r>
+    </w:p>
+    <w:p>
+      <w:pPr>
+        <w:autoSpaceDE w:val="0"/>
+        <w:autoSpaceDN w:val="0"/>
+        <w:adjustRightInd w:val="0"/>
+        <w:spacing w:after="0" w:line="240" w:lineRule="auto"/>
+        <w:rPr>
+          <w:rFonts w:ascii="Consolas" w:hAnsi="Consolas" w:cs="Consolas"/>
+          <w:color w:val="000000"/>
+          <w:sz w:val="36"/>
+          <w:szCs w:val="19"/>
+        </w:rPr>
+      </w:pPr>
+      <w:r>
+        <w:rPr>
+          <w:rFonts w:ascii="Consolas" w:hAnsi="Consolas" w:cs="Consolas"/>
+          <w:color w:val="000000"/>
+          <w:sz w:val="36"/>
+          <w:szCs w:val="19"/>
+        </w:rPr>
+        <w:tab/>
+      </w:r>
+      <w:r>
+        <w:rPr>
+          <w:rFonts w:ascii="Consolas" w:hAnsi="Consolas" w:cs="Consolas"/>
+          <w:color w:val="0000FF"/>
+          <w:sz w:val="36"/>
+          <w:szCs w:val="19"/>
+        </w:rPr>
+        <w:t>AS</w:t>
+      </w:r>
+    </w:p>
+    <w:p>
+      <w:pPr>
+        <w:autoSpaceDE w:val="0"/>
+        <w:autoSpaceDN w:val="0"/>
+        <w:adjustRightInd w:val="0"/>
+        <w:spacing w:after="0" w:line="240" w:lineRule="auto"/>
+        <w:rPr>
+          <w:rFonts w:ascii="Consolas" w:hAnsi="Consolas" w:cs="Consolas"/>
+          <w:color w:val="000000"/>
+          <w:sz w:val="36"/>
+          <w:szCs w:val="19"/>
+        </w:rPr>
+      </w:pPr>
+      <w:r>
+        <w:rPr>
+          <w:rFonts w:ascii="Consolas" w:hAnsi="Consolas" w:cs="Consolas"/>
+          <w:color w:val="000000"/>
+          <w:sz w:val="36"/>
+          <w:szCs w:val="19"/>
+        </w:rPr>
+        <w:tab/>
+      </w:r>
+      <w:r>
+        <w:rPr>
+          <w:rFonts w:ascii="Consolas" w:hAnsi="Consolas" w:cs="Consolas"/>
+          <w:color w:val="0000FF"/>
+          <w:sz w:val="36"/>
+          <w:szCs w:val="19"/>
+        </w:rPr>
+        <w:t>BEGIN</w:t>
+      </w:r>
+    </w:p>
+    <w:p>
+      <w:pPr>
+        <w:autoSpaceDE w:val="0"/>
+        <w:autoSpaceDN w:val="0"/>
+        <w:adjustRightInd w:val="0"/>
+        <w:spacing w:after="0" w:line="240" w:lineRule="auto"/>
+        <w:rPr>
+          <w:rFonts w:ascii="Consolas" w:hAnsi="Consolas" w:cs="Consolas"/>
+          <w:color w:val="000000"/>
+          <w:sz w:val="36"/>
+          <w:szCs w:val="19"/>
+        </w:rPr>
+      </w:pPr>
+      <w:r>
+        <w:rPr>
+          <w:rFonts w:ascii="Consolas" w:hAnsi="Consolas" w:cs="Consolas"/>
+          <w:color w:val="000000"/>
+          <w:sz w:val="36"/>
+          <w:szCs w:val="19"/>
+        </w:rPr>
+        <w:tab/>
+      </w:r>
+      <w:r>
+        <w:rPr>
+          <w:rFonts w:ascii="Consolas" w:hAnsi="Consolas" w:cs="Consolas"/>
+          <w:color w:val="000000"/>
+          <w:sz w:val="36"/>
+          <w:szCs w:val="19"/>
+        </w:rPr>
+        <w:tab/>
+      </w:r>
+      <w:r>
+        <w:rPr>
+          <w:rFonts w:ascii="Consolas" w:hAnsi="Consolas" w:cs="Consolas"/>
+          <w:color w:val="0000FF"/>
+          <w:sz w:val="36"/>
+          <w:szCs w:val="19"/>
+        </w:rPr>
+        <w:t>SELECT</w:t>
+      </w:r>
+      <w:r>
+        <w:rPr>
+          <w:rFonts w:ascii="Consolas" w:hAnsi="Consolas" w:cs="Consolas"/>
+          <w:color w:val="000000"/>
+          <w:sz w:val="36"/>
+          <w:szCs w:val="19"/>
+        </w:rPr>
+        <w:t xml:space="preserve"> </w:t>
+      </w:r>
+      <w:proofErr w:type="gramStart"/>
+      <w:r>
+        <w:rPr>
+          <w:rFonts w:ascii="Consolas" w:hAnsi="Consolas" w:cs="Consolas"/>
+          <w:color w:val="FF00FF"/>
+          <w:sz w:val="36"/>
+          <w:szCs w:val="19"/>
+        </w:rPr>
+        <w:t>COUNT</w:t>
+      </w:r>
+      <w:r>
+        <w:rPr>
+          <w:rFonts w:ascii="Consolas" w:hAnsi="Consolas" w:cs="Consolas"/>
+          <w:color w:val="808080"/>
+          <w:sz w:val="36"/>
+          <w:szCs w:val="19"/>
+        </w:rPr>
+        <w:t>(</w:t>
+      </w:r>
+      <w:proofErr w:type="gramEnd"/>
+      <w:r>
+        <w:rPr>
+          <w:rFonts w:ascii="Consolas" w:hAnsi="Consolas" w:cs="Consolas"/>
+          <w:color w:val="000000"/>
+          <w:sz w:val="36"/>
+          <w:szCs w:val="19"/>
+        </w:rPr>
+        <w:t>GroupID</w:t>
+      </w:r>
+      <w:r>
+        <w:rPr>
+          <w:rFonts w:ascii="Consolas" w:hAnsi="Consolas" w:cs="Consolas"/>
+          <w:color w:val="808080"/>
+          <w:sz w:val="36"/>
+          <w:szCs w:val="19"/>
+        </w:rPr>
+        <w:t>)</w:t>
+      </w:r>
+      <w:r>
+        <w:rPr>
+          <w:rFonts w:ascii="Consolas" w:hAnsi="Consolas" w:cs="Consolas"/>
+          <w:color w:val="000000"/>
+          <w:sz w:val="36"/>
+          <w:szCs w:val="19"/>
+        </w:rPr>
+        <w:t xml:space="preserve"> </w:t>
+      </w:r>
+      <w:r>
+        <w:rPr>
+          <w:rFonts w:ascii="Consolas" w:hAnsi="Consolas" w:cs="Consolas"/>
+          <w:color w:val="0000FF"/>
+          <w:sz w:val="36"/>
+          <w:szCs w:val="19"/>
+        </w:rPr>
+        <w:t>AS</w:t>
+      </w:r>
+      <w:r>
+        <w:rPr>
+          <w:rFonts w:ascii="Consolas" w:hAnsi="Consolas" w:cs="Consolas"/>
+          <w:color w:val="000000"/>
+          <w:sz w:val="36"/>
+          <w:szCs w:val="19"/>
+        </w:rPr>
+        <w:t xml:space="preserve"> [TOTAL OF STUDENT ENROLLED IN THIS GROUP] </w:t>
+      </w:r>
+      <w:r>
+        <w:rPr>
+          <w:rFonts w:ascii="Consolas" w:hAnsi="Consolas" w:cs="Consolas"/>
+          <w:color w:val="0000FF"/>
+          <w:sz w:val="36"/>
+          <w:szCs w:val="19"/>
+        </w:rPr>
+        <w:t>FROM</w:t>
+      </w:r>
+      <w:r>
+        <w:rPr>
+          <w:rFonts w:ascii="Consolas" w:hAnsi="Consolas" w:cs="Consolas"/>
+          <w:color w:val="000000"/>
+          <w:sz w:val="36"/>
+          <w:szCs w:val="19"/>
+        </w:rPr>
+        <w:t xml:space="preserve"> StudentGroup </w:t>
+      </w:r>
+      <w:r>
+        <w:rPr>
+          <w:rFonts w:ascii="Consolas" w:hAnsi="Consolas" w:cs="Consolas"/>
+          <w:color w:val="0000FF"/>
+          <w:sz w:val="36"/>
+          <w:szCs w:val="19"/>
+        </w:rPr>
+        <w:t>WHERE</w:t>
+      </w:r>
+      <w:r>
+        <w:rPr>
+          <w:rFonts w:ascii="Consolas" w:hAnsi="Consolas" w:cs="Consolas"/>
+          <w:color w:val="000000"/>
+          <w:sz w:val="36"/>
+          <w:szCs w:val="19"/>
+        </w:rPr>
+        <w:t xml:space="preserve"> GroupID </w:t>
+      </w:r>
+      <w:r>
+        <w:rPr>
+          <w:rFonts w:ascii="Consolas" w:hAnsi="Consolas" w:cs="Consolas"/>
+          <w:color w:val="808080"/>
+          <w:sz w:val="36"/>
+          <w:szCs w:val="19"/>
+        </w:rPr>
+        <w:t>=</w:t>
+      </w:r>
+      <w:r>
+        <w:rPr>
+          <w:rFonts w:ascii="Consolas" w:hAnsi="Consolas" w:cs="Consolas"/>
+          <w:color w:val="000000"/>
+          <w:sz w:val="36"/>
+          <w:szCs w:val="19"/>
+        </w:rPr>
+        <w:t xml:space="preserve"> @Group</w:t>
+      </w:r>
+    </w:p>
+    <w:p>
+      <w:pPr>
+        <w:autoSpaceDE w:val="0"/>
+        <w:autoSpaceDN w:val="0"/>
+        <w:adjustRightInd w:val="0"/>
+        <w:spacing w:after="0" w:line="240" w:lineRule="auto"/>
+        <w:rPr>
+          <w:rFonts w:ascii="Consolas" w:hAnsi="Consolas" w:cs="Consolas"/>
+          <w:color w:val="000000"/>
+          <w:sz w:val="36"/>
+          <w:szCs w:val="19"/>
+        </w:rPr>
+      </w:pPr>
+      <w:r>
+        <w:rPr>
+          <w:rFonts w:ascii="Consolas" w:hAnsi="Consolas" w:cs="Consolas"/>
+          <w:color w:val="000000"/>
+          <w:sz w:val="36"/>
+          <w:szCs w:val="19"/>
+        </w:rPr>
+        <w:tab/>
+      </w:r>
+      <w:r>
+        <w:rPr>
+          <w:rFonts w:ascii="Consolas" w:hAnsi="Consolas" w:cs="Consolas"/>
+          <w:color w:val="0000FF"/>
+          <w:sz w:val="36"/>
+          <w:szCs w:val="19"/>
+        </w:rPr>
+        <w:t>END</w:t>
+      </w:r>
+    </w:p>
+    <w:p>
+      <w:pPr>
+        <w:autoSpaceDE w:val="0"/>
+        <w:autoSpaceDN w:val="0"/>
+        <w:adjustRightInd w:val="0"/>
+        <w:spacing w:after="0" w:line="240" w:lineRule="auto"/>
+        <w:rPr>
+          <w:rFonts w:ascii="Consolas" w:hAnsi="Consolas" w:cs="Consolas"/>
+          <w:color w:val="000000"/>
+          <w:sz w:val="36"/>
+          <w:szCs w:val="19"/>
+        </w:rPr>
+      </w:pPr>
+      <w:r>
+        <w:rPr>
+          <w:rFonts w:ascii="Consolas" w:hAnsi="Consolas" w:cs="Consolas"/>
+          <w:color w:val="0000FF"/>
+          <w:sz w:val="36"/>
+          <w:szCs w:val="19"/>
+        </w:rPr>
+        <w:t>GO</w:t>
+      </w:r>
+      <w:bookmarkStart w:id="0" w:name="_GoBack"/>
+      <w:bookmarkEnd w:id="0"/>
+    </w:p>
+    <w:p>
+      <w:pPr>
+        <w:autoSpaceDE w:val="0"/>
+        <w:autoSpaceDN w:val="0"/>
+        <w:adjustRightInd w:val="0"/>
+        <w:spacing w:after="0" w:line="240" w:lineRule="auto"/>
+        <w:rPr>
+          <w:rFonts w:ascii="Consolas" w:hAnsi="Consolas" w:cs="Consolas"/>
+          <w:color w:val="000000"/>
+          <w:sz w:val="36"/>
+          <w:szCs w:val="19"/>
+        </w:rPr>
+      </w:pPr>
+      <w:r>
+        <w:rPr>
+          <w:rFonts w:ascii="Consolas" w:hAnsi="Consolas" w:cs="Consolas"/>
+          <w:color w:val="0000FF"/>
+          <w:sz w:val="36"/>
+          <w:szCs w:val="19"/>
+        </w:rPr>
+        <w:t>EXEC</w:t>
+      </w:r>
+      <w:r>
+        <w:rPr>
+          <w:rFonts w:ascii="Consolas" w:hAnsi="Consolas" w:cs="Consolas"/>
+          <w:color w:val="000000"/>
+          <w:sz w:val="36"/>
+          <w:szCs w:val="19"/>
+        </w:rPr>
+        <w:t xml:space="preserve"> Count_Std_in_Group</w:t>
+      </w:r>
+      <w:r>
+        <w:rPr>
+          <w:rFonts w:ascii="Consolas" w:hAnsi="Consolas" w:cs="Consolas"/>
+          <w:color w:val="0000FF"/>
+          <w:sz w:val="36"/>
+          <w:szCs w:val="19"/>
+        </w:rPr>
+        <w:t xml:space="preserve"> </w:t>
+      </w:r>
+      <w:r>
+        <w:rPr>
+          <w:rFonts w:ascii="Consolas" w:hAnsi="Consolas" w:cs="Consolas"/>
+          <w:color w:val="FF0000"/>
+          <w:sz w:val="36"/>
+          <w:szCs w:val="19"/>
+        </w:rPr>
+        <w:t>N'IA1604_CSD201'</w:t>
+      </w:r>
+    </w:p>
+    <w:p>
+      <w:pPr>
+        <w:autoSpaceDE w:val="0"/>
+        <w:autoSpaceDN w:val="0"/>
+        <w:adjustRightInd w:val="0"/>
+        <w:spacing w:after="0" w:line="240" w:lineRule="auto"/>
+        <w:rPr>
+          <w:rFonts w:ascii="Consolas" w:hAnsi="Consolas" w:cs="Consolas"/>
+          <w:color w:val="000000"/>
+          <w:sz w:val="36"/>
+          <w:szCs w:val="19"/>
+        </w:rPr>
+      </w:pPr>
+      <w:r>
+        <w:rPr>
+          <w:rFonts w:ascii="Consolas" w:hAnsi="Consolas" w:cs="Consolas"/>
+          <w:color w:val="0000FF"/>
+          <w:sz w:val="36"/>
+          <w:szCs w:val="19"/>
+        </w:rPr>
+        <w:t>EXEC</w:t>
+      </w:r>
+      <w:r>
+        <w:rPr>
+          <w:rFonts w:ascii="Consolas" w:hAnsi="Consolas" w:cs="Consolas"/>
+          <w:color w:val="000000"/>
+          <w:sz w:val="36"/>
+          <w:szCs w:val="19"/>
+        </w:rPr>
+        <w:t xml:space="preserve"> Count_Std_in_Group</w:t>
+      </w:r>
+      <w:r>
+        <w:rPr>
+          <w:rFonts w:ascii="Consolas" w:hAnsi="Consolas" w:cs="Consolas"/>
+          <w:color w:val="0000FF"/>
+          <w:sz w:val="36"/>
+          <w:szCs w:val="19"/>
+        </w:rPr>
+        <w:t xml:space="preserve"> </w:t>
+      </w:r>
+      <w:r>
+        <w:rPr>
+          <w:rFonts w:ascii="Consolas" w:hAnsi="Consolas" w:cs="Consolas"/>
+          <w:color w:val="FF0000"/>
+          <w:sz w:val="36"/>
+          <w:szCs w:val="19"/>
+        </w:rPr>
+        <w:t>N'IA1604_DBI202'</w:t>
+      </w:r>
+    </w:p>
+    <w:p>
+      <w:pPr>
+        <w:autoSpaceDE w:val="0"/>
+        <w:autoSpaceDN w:val="0"/>
+        <w:adjustRightInd w:val="0"/>
+        <w:spacing w:after="0" w:line="240" w:lineRule="auto"/>
+        <w:rPr>
+          <w:rFonts w:ascii="Consolas" w:hAnsi="Consolas" w:cs="Consolas"/>
+          <w:color w:val="FF0000"/>
+          <w:sz w:val="36"/>
+          <w:szCs w:val="19"/>
+        </w:rPr>
+      </w:pPr>
+      <w:r>
+        <w:rPr>
+          <w:rFonts w:ascii="Consolas" w:hAnsi="Consolas" w:cs="Consolas"/>
+          <w:color w:val="0000FF"/>
+          <w:sz w:val="36"/>
+          <w:szCs w:val="19"/>
+        </w:rPr>
+        <w:t>EXEC</w:t>
+      </w:r>
+      <w:r>
+        <w:rPr>
+          <w:rFonts w:ascii="Consolas" w:hAnsi="Consolas" w:cs="Consolas"/>
+          <w:color w:val="000000"/>
+          <w:sz w:val="36"/>
+          <w:szCs w:val="19"/>
+        </w:rPr>
+        <w:t xml:space="preserve"> Count_Std_in_Group</w:t>
+      </w:r>
+      <w:r>
+        <w:rPr>
+          <w:rFonts w:ascii="Consolas" w:hAnsi="Consolas" w:cs="Consolas"/>
+          <w:color w:val="0000FF"/>
+          <w:sz w:val="36"/>
+          <w:szCs w:val="19"/>
+        </w:rPr>
+        <w:t xml:space="preserve"> </w:t>
+      </w:r>
+      <w:r>
+        <w:rPr>
+          <w:rFonts w:ascii="Consolas" w:hAnsi="Consolas" w:cs="Consolas"/>
+          <w:color w:val="FF0000"/>
+          <w:sz w:val="36"/>
+          <w:szCs w:val="19"/>
+        </w:rPr>
+        <w:t>N'IA1604_IAO202'</w:t>
+      </w:r>
+    </w:p>
+    <w:p>
+      <w:pPr>
+        <w:autoSpaceDE w:val="0"/>
+        <w:autoSpaceDN w:val="0"/>
+        <w:adjustRightInd w:val="0"/>
+        <w:spacing w:after="0" w:line="240" w:lineRule="auto"/>
+        <w:rPr>
+          <w:rFonts w:ascii="Consolas" w:hAnsi="Consolas" w:cs="Consolas"/>
+          <w:color w:val="FF0000"/>
+          <w:sz w:val="36"/>
+          <w:szCs w:val="19"/>
+        </w:rPr>
+      </w:pPr>
+    </w:p>
+    <w:p>
+      <w:pPr>
+        <w:autoSpaceDE w:val="0"/>
+        <w:autoSpaceDN w:val="0"/>
+        <w:adjustRightInd w:val="0"/>
+        <w:spacing w:after="0" w:line="240" w:lineRule="auto"/>
+        <w:rPr>
+          <w:rFonts w:cstheme="minorHAnsi"/>
+          <w:sz w:val="32"/>
+          <w:szCs w:val="19"/>
+        </w:rPr>
+      </w:pPr>
+      <w:r>
+        <w:rPr>
+          <w:rFonts w:cstheme="minorHAnsi"/>
+          <w:sz w:val="32"/>
+          <w:szCs w:val="19"/>
+        </w:rPr>
+        <w:t>Đếm số student enroll vào bất kì Group nào cần tìm</w:t>
+      </w:r>
+    </w:p>
+    <w:p>
+      <w:pPr>
+        <w:autoSpaceDE w:val="0"/>
+        <w:autoSpaceDN w:val="0"/>
+        <w:adjustRightInd w:val="0"/>
+        <w:spacing w:after="0" w:line="240" w:lineRule="auto"/>
+        <w:rPr>
+          <w:rFonts w:cstheme="minorHAnsi"/>
+          <w:sz w:val="32"/>
           <w:szCs w:val="19"/>
         </w:rPr>
       </w:pPr>
@@ -19681,6 +20205,7 @@
   <w:style w:type="character" w:default="1" w:styleId="DefaultParagraphFont">
     <w:name w:val="Default Paragraph Font"/>
     <w:uiPriority w:val="1"/>
+    <w:semiHidden/>
     <w:unhideWhenUsed/>
   </w:style>
   <w:style w:type="table" w:default="1" w:styleId="TableNormal">
@@ -20021,7 +20546,7 @@
 </file>
 
 <file path=customXml/itemProps1.xml><?xml version="1.0" encoding="utf-8"?>
-<ds:datastoreItem xmlns:ds="http://schemas.openxmlformats.org/officeDocument/2006/customXml" ds:itemID="{06CCE8FA-5B0E-4509-9271-ECBF28257318}">
+<ds:datastoreItem xmlns:ds="http://schemas.openxmlformats.org/officeDocument/2006/customXml" ds:itemID="{B6927F7F-0474-4EB5-9AEC-049ACE7A75A9}">
   <ds:schemaRefs>
     <ds:schemaRef ds:uri="http://schemas.openxmlformats.org/officeDocument/2006/bibliography"/>
   </ds:schemaRefs>

</xml_diff>